<commit_message>
First pass to update the Word files in DSpec
</commit_message>
<xml_diff>
--- a/DSpec/src/DS00_Front.docx
+++ b/DSpec/src/DS00_Front.docx
@@ -111,15 +111,7 @@
           <w:sz w:val="18"/>
           <w:szCs w:val="18"/>
         </w:rPr>
-        <w:t>All rights r</w:t>
-      </w:r>
-      <w:r>
-        <w:rPr>
-          <w:rStyle w:val="Strong"/>
-          <w:sz w:val="18"/>
-          <w:szCs w:val="18"/>
-        </w:rPr>
-        <w:t>eserved.</w:t>
+        <w:t>All rights reserved.</w:t>
       </w:r>
     </w:p>
     <w:p>
@@ -134,13 +126,49 @@
         <w:rPr>
           <w:w w:val="100"/>
         </w:rPr>
-        <w:t>Contributors:   National Center for Supercomputing Applications (NCSA) at the University of Illinois, Fortner Software, Unidata Program Center (netCDF), The Independent JPEG Group (JPEG), Jean-loup Gailly and Mark Adler (gzip), and Digital Equipme</w:t>
-      </w:r>
-      <w:r>
-        <w:rPr>
-          <w:w w:val="100"/>
-        </w:rPr>
-        <w:t>nt Corporation (DEC).</w:t>
+        <w:t xml:space="preserve">Contributors:   National Center for Supercomputing Applications (NCSA) at the University of Illinois, Fortner Software, </w:t>
+      </w:r>
+      <w:proofErr w:type="spellStart"/>
+      <w:r>
+        <w:rPr>
+          <w:w w:val="100"/>
+        </w:rPr>
+        <w:t>Unidata</w:t>
+      </w:r>
+      <w:proofErr w:type="spellEnd"/>
+      <w:r>
+        <w:rPr>
+          <w:w w:val="100"/>
+        </w:rPr>
+        <w:t xml:space="preserve"> Program Center (netCDF), The Independent JPEG Group (JPEG), Jean-loup </w:t>
+      </w:r>
+      <w:proofErr w:type="spellStart"/>
+      <w:r>
+        <w:rPr>
+          <w:w w:val="100"/>
+        </w:rPr>
+        <w:t>Gailly</w:t>
+      </w:r>
+      <w:proofErr w:type="spellEnd"/>
+      <w:r>
+        <w:rPr>
+          <w:w w:val="100"/>
+        </w:rPr>
+        <w:t xml:space="preserve"> and Mark Adler (</w:t>
+      </w:r>
+      <w:proofErr w:type="spellStart"/>
+      <w:r>
+        <w:rPr>
+          <w:w w:val="100"/>
+        </w:rPr>
+        <w:t>gzip</w:t>
+      </w:r>
+      <w:proofErr w:type="spellEnd"/>
+      <w:r>
+        <w:rPr>
+          <w:w w:val="100"/>
+        </w:rPr>
+        <w:t>), and Digital Equipment Corporation (DEC).</w:t>
       </w:r>
     </w:p>
     <w:p>
@@ -169,13 +197,7 @@
         <w:rPr>
           <w:w w:val="100"/>
         </w:rPr>
-        <w:t>1. Redistributions of source code must reta</w:t>
-      </w:r>
-      <w:r>
-        <w:rPr>
-          <w:w w:val="100"/>
-        </w:rPr>
-        <w:t>in the above copyright notice, this list of conditions, and the following disclaimer.</w:t>
+        <w:t>1. Redistributions of source code must retain the above copyright notice, this list of conditions, and the following disclaimer.</w:t>
       </w:r>
     </w:p>
     <w:p>
@@ -189,13 +211,7 @@
         <w:rPr>
           <w:w w:val="100"/>
         </w:rPr>
-        <w:t>2. Redistributions in binary form must reproduce the above copyright notice, this list of conditions, and the following disclaimer in the documentation and/or materials p</w:t>
-      </w:r>
-      <w:r>
-        <w:rPr>
-          <w:w w:val="100"/>
-        </w:rPr>
-        <w:t>rovided with the distribution.</w:t>
+        <w:t>2. Redistributions in binary form must reproduce the above copyright notice, this list of conditions, and the following disclaimer in the documentation and/or materials provided with the distribution.</w:t>
       </w:r>
     </w:p>
     <w:p>
@@ -223,19 +239,7 @@
         <w:rPr>
           <w:w w:val="100"/>
         </w:rPr>
-        <w:t xml:space="preserve">4. All publications or advertising materials </w:t>
-      </w:r>
-      <w:r>
-        <w:rPr>
-          <w:w w:val="100"/>
-        </w:rPr>
-        <w:t>mentioning features or use of this software are asked, but not required, to acknowledge that it was developed by The HDF Group and by the National Center for Supercomputing Applications at the University of Illinois at Urbana-Champaign and credit the contr</w:t>
-      </w:r>
-      <w:r>
-        <w:rPr>
-          <w:w w:val="100"/>
-        </w:rPr>
-        <w:t>ibutors.</w:t>
+        <w:t>4. All publications or advertising materials mentioning features or use of this software are asked, but not required, to acknowledge that it was developed by The HDF Group and by the National Center for Supercomputing Applications at the University of Illinois at Urbana-Champaign and credit the contributors.</w:t>
       </w:r>
     </w:p>
     <w:p>
@@ -249,13 +253,7 @@
         <w:rPr>
           <w:w w:val="100"/>
         </w:rPr>
-        <w:t>5. Neither the name of The HDF Group, the name of the University, nor the name of any Contributor may be used to endorse or promote products derived from this software without specific prior written permission from THG, the University, or the Cont</w:t>
-      </w:r>
-      <w:r>
-        <w:rPr>
-          <w:w w:val="100"/>
-        </w:rPr>
-        <w:t>ributor, respectively.</w:t>
+        <w:t>5. Neither the name of The HDF Group, the name of the University, nor the name of any Contributor may be used to endorse or promote products derived from this software without specific prior written permission from THG, the University, or the Contributor, respectively.</w:t>
       </w:r>
     </w:p>
     <w:p>
@@ -284,13 +282,7 @@
         <w:rPr>
           <w:w w:val="100"/>
         </w:rPr>
-        <w:t xml:space="preserve">THIS SOFTWARE IS PROVIDED BY THE HDF GROUP (THG) AND THE CONTRIBUTORS “AS IS” WITH NO WARRANTY OF ANY KIND, EITHER EXPRESSED OR IMPLIED.  In no event shall THG or the Contributors be liable for any damages suffered by the </w:t>
-      </w:r>
-      <w:r>
-        <w:rPr>
-          <w:w w:val="100"/>
-        </w:rPr>
-        <w:t xml:space="preserve">users arising out of the use of this software, even if advised of the possibility of such damage. </w:t>
+        <w:t xml:space="preserve">THIS SOFTWARE IS PROVIDED BY THE HDF GROUP (THG) AND THE CONTRIBUTORS “AS IS” WITH NO WARRANTY OF ANY KIND, EITHER EXPRESSED OR IMPLIED.  In no event shall THG or the Contributors be liable for any damages suffered by the users arising out of the use of this software, even if advised of the possibility of such damage. </w:t>
       </w:r>
     </w:p>
     <w:p>
@@ -332,13 +324,7 @@
         <w:rPr>
           <w:w w:val="100"/>
         </w:rPr>
-        <w:t xml:space="preserve">UNIX is a registered trademark of </w:t>
-      </w:r>
-      <w:r>
-        <w:rPr>
-          <w:w w:val="100"/>
-        </w:rPr>
-        <w:t>X/Open</w:t>
+        <w:t>UNIX is a registered trademark of X/Open</w:t>
       </w:r>
     </w:p>
     <w:p>
@@ -394,13 +380,7 @@
         <w:rPr>
           <w:w w:val="100"/>
         </w:rPr>
-        <w:t>IBM PC is a registered trademark of International Business Machines Cor</w:t>
-      </w:r>
-      <w:r>
-        <w:rPr>
-          <w:w w:val="100"/>
-        </w:rPr>
-        <w:t>poration</w:t>
+        <w:t>IBM PC is a registered trademark of International Business Machines Corporation</w:t>
       </w:r>
     </w:p>
     <w:p>
@@ -414,7 +394,7 @@
         <w:rPr>
           <w:w w:val="100"/>
         </w:rPr>
-        <w:t>MS-DOS is a registered trademark of  Microsoft Corporation.</w:t>
+        <w:t>MS-DOS is a registered trademark of Microsoft Corporation.</w:t>
       </w:r>
     </w:p>
     <w:p>
@@ -428,19 +408,21 @@
         <w:rPr>
           <w:w w:val="100"/>
         </w:rPr>
-        <w:t>The SZIP Science Data Lossless Compression Program is Copyright (C) 2001 Science &amp; Technology Corporation @ UNM.  All rights released.  Copyright (C) 2003 Lowell H. Miles and Jack A. Venb</w:t>
-      </w:r>
-      <w:r>
-        <w:rPr>
-          <w:w w:val="100"/>
-        </w:rPr>
-        <w:t>rux.  Licensed to ICs Corp. for distribution by the University of Illinois' National Center for Supercomputing Applications as a part of the HDF data storage and retrieval file format and software library products package.  All rights reserved.  Do not mod</w:t>
-      </w:r>
-      <w:r>
-        <w:rPr>
-          <w:w w:val="100"/>
-        </w:rPr>
-        <w:t>ify or use for other purposes. See for further information regarding terms of use.</w:t>
+        <w:t xml:space="preserve">The SZIP Science Data Lossless Compression Program is Copyright (C) 2001 Science &amp; Technology Corporation @ UNM.  All rights released.  Copyright (C) 2003 Lowell H. Miles and Jack A. </w:t>
+      </w:r>
+      <w:proofErr w:type="spellStart"/>
+      <w:r>
+        <w:rPr>
+          <w:w w:val="100"/>
+        </w:rPr>
+        <w:t>Venbrux</w:t>
+      </w:r>
+      <w:proofErr w:type="spellEnd"/>
+      <w:r>
+        <w:rPr>
+          <w:w w:val="100"/>
+        </w:rPr>
+        <w:t>.  Licensed to ICs Corp. for distribution by the University of Illinois' National Center for Supercomputing Applications as a part of the HDF data storage and retrieval file format and software library products package.  All rights reserved.  Do not modify or use for other purposes. See for further information regarding terms of use.</w:t>
       </w:r>
     </w:p>
     <w:p>
@@ -485,13 +467,7 @@
           <w:w w:val="100"/>
         </w:rPr>
         <w:lastRenderedPageBreak/>
-        <w:t xml:space="preserve">HDF </w:t>
-      </w:r>
-      <w:r>
-        <w:rPr>
-          <w:w w:val="100"/>
-        </w:rPr>
-        <w:t>Help Desk assistance is available via email: help@hdfgroup.org</w:t>
+        <w:t>HDF Help Desk assistance is available via email: help@hdfgroup.org</w:t>
       </w:r>
     </w:p>
     <w:p>
@@ -548,7 +524,7 @@
         <w:rPr>
           <w:w w:val="100"/>
         </w:rPr>
-        <w:t>1800 South Oak Street</w:t>
+        <w:t>410 E University Avenue</w:t>
       </w:r>
     </w:p>
     <w:p>
@@ -562,7 +538,7 @@
         <w:rPr>
           <w:w w:val="100"/>
         </w:rPr>
-        <w:t>Suite 203</w:t>
+        <w:t>Suite 200</w:t>
       </w:r>
     </w:p>
     <w:p>
@@ -650,12 +626,14 @@
       </w:rPr>
       <w:fldChar w:fldCharType="separate"/>
     </w:r>
+    <w:proofErr w:type="spellStart"/>
     <w:r>
       <w:rPr>
         <w:w w:val="100"/>
       </w:rPr>
       <w:t>i</w:t>
     </w:r>
+    <w:proofErr w:type="spellEnd"/>
     <w:r>
       <w:rPr>
         <w:w w:val="100"/>
@@ -690,8 +668,16 @@
       <w:rPr>
         <w:w w:val="100"/>
       </w:rPr>
-      <w:t>ii</w:t>
-    </w:r>
+      <w:t>i</w:t>
+    </w:r>
+    <w:proofErr w:type="spellStart"/>
+    <w:r>
+      <w:rPr>
+        <w:w w:val="100"/>
+      </w:rPr>
+      <w:t>i</w:t>
+    </w:r>
+    <w:proofErr w:type="spellEnd"/>
     <w:r>
       <w:rPr>
         <w:w w:val="100"/>
@@ -720,15 +706,7 @@
         <w:sz w:val="18"/>
         <w:szCs w:val="18"/>
       </w:rPr>
-      <w:instrText xml:space="preserve"> DATE  \</w:instrText>
-    </w:r>
-    <w:r>
-      <w:rPr>
-        <w:rStyle w:val="Text"/>
-        <w:sz w:val="18"/>
-        <w:szCs w:val="18"/>
-      </w:rPr>
-      <w:instrText>@ "MMMM' 'd','' 'yyyy' 'h':'mm' 'am/pm"</w:instrText>
+      <w:instrText xml:space="preserve"> DATE  \@ "MMMM' 'd','' 'yyyy' 'h':'mm' 'am/pm"</w:instrText>
     </w:r>
     <w:r>
       <w:rPr>
@@ -745,7 +723,7 @@
         <w:sz w:val="18"/>
         <w:szCs w:val="18"/>
       </w:rPr>
-      <w:t>October 1, 2023 10:35 PM</w:t>
+      <w:t>November 5, 2023 5:44 PM</w:t>
     </w:r>
     <w:r>
       <w:rPr>
@@ -799,7 +777,7 @@
         <w:sz w:val="18"/>
         <w:szCs w:val="18"/>
       </w:rPr>
-      <w:t>October 1, 2023 10:35 PM</w:t>
+      <w:t>November 5, 2023 5:44 PM</w:t>
     </w:r>
     <w:r>
       <w:rPr>
@@ -835,12 +813,14 @@
       </w:rPr>
       <w:fldChar w:fldCharType="separate"/>
     </w:r>
+    <w:proofErr w:type="spellStart"/>
     <w:r>
       <w:rPr>
         <w:w w:val="100"/>
       </w:rPr>
       <w:t>i</w:t>
     </w:r>
+    <w:proofErr w:type="spellEnd"/>
     <w:r>
       <w:rPr>
         <w:w w:val="100"/>
@@ -875,8 +855,16 @@
       <w:rPr>
         <w:w w:val="100"/>
       </w:rPr>
-      <w:t>ii</w:t>
-    </w:r>
+      <w:t>i</w:t>
+    </w:r>
+    <w:proofErr w:type="spellStart"/>
+    <w:r>
+      <w:rPr>
+        <w:w w:val="100"/>
+      </w:rPr>
+      <w:t>i</w:t>
+    </w:r>
+    <w:proofErr w:type="spellEnd"/>
     <w:r>
       <w:rPr>
         <w:w w:val="100"/>
@@ -1015,19 +1003,11 @@
   <w:docDefaults>
     <w:rPrDefault>
       <w:rPr>
-        <w:rFonts w:asciiTheme="minorHAnsi" w:eastAsiaTheme="minorEastAsia" w:hAnsiTheme="minorHAnsi" w:cstheme="minorBidi"/>
-        <w:kern w:val="2"/>
-        <w:sz w:val="22"/>
-        <w:szCs w:val="22"/>
+        <w:rFonts w:ascii="Calibri" w:eastAsia="Times New Roman" w:hAnsi="Calibri" w:cs="Times New Roman"/>
         <w:lang w:val="en-US" w:eastAsia="en-US" w:bidi="ar-SA"/>
-        <w14:ligatures w14:val="standardContextual"/>
       </w:rPr>
     </w:rPrDefault>
-    <w:pPrDefault>
-      <w:pPr>
-        <w:spacing w:after="160" w:line="259" w:lineRule="auto"/>
-      </w:pPr>
-    </w:pPrDefault>
+    <w:pPrDefault/>
   </w:docDefaults>
   <w:latentStyles w:defLockedState="0" w:defUIPriority="99" w:defSemiHidden="0" w:defUnhideWhenUsed="0" w:defQFormat="0" w:count="376">
     <w:lsdException w:name="Normal" w:uiPriority="0" w:qFormat="1"/>
@@ -1410,6 +1390,14 @@
   <w:style w:type="paragraph" w:default="1" w:styleId="Normal">
     <w:name w:val="Normal"/>
     <w:qFormat/>
+    <w:pPr>
+      <w:spacing w:after="160" w:line="259" w:lineRule="auto"/>
+    </w:pPr>
+    <w:rPr>
+      <w:kern w:val="2"/>
+      <w:sz w:val="22"/>
+      <w:szCs w:val="22"/>
+    </w:rPr>
   </w:style>
   <w:style w:type="character" w:default="1" w:styleId="DefaultParagraphFont">
     <w:name w:val="Default Paragraph Font"/>
@@ -1449,15 +1437,14 @@
       <w:autoSpaceDE w:val="0"/>
       <w:autoSpaceDN w:val="0"/>
       <w:adjustRightInd w:val="0"/>
-      <w:spacing w:after="0" w:line="220" w:lineRule="atLeast"/>
-    </w:pPr>
-    <w:rPr>
-      <w:rFonts w:ascii="Times New Roman" w:hAnsi="Times New Roman" w:cs="Times New Roman"/>
+      <w:spacing w:line="220" w:lineRule="atLeast"/>
+    </w:pPr>
+    <w:rPr>
+      <w:rFonts w:ascii="Times New Roman" w:hAnsi="Times New Roman"/>
       <w:b/>
       <w:bCs/>
       <w:color w:val="000000"/>
       <w:w w:val="0"/>
-      <w:kern w:val="0"/>
       <w:sz w:val="18"/>
       <w:szCs w:val="18"/>
     </w:rPr>
@@ -1476,10 +1463,9 @@
       <w:ind w:left="1940" w:hanging="140"/>
     </w:pPr>
     <w:rPr>
-      <w:rFonts w:ascii="Times New Roman" w:hAnsi="Times New Roman" w:cs="Times New Roman"/>
-      <w:color w:val="000000"/>
-      <w:w w:val="0"/>
-      <w:kern w:val="0"/>
+      <w:rFonts w:ascii="Times New Roman" w:hAnsi="Times New Roman"/>
+      <w:color w:val="000000"/>
+      <w:w w:val="0"/>
       <w:sz w:val="16"/>
       <w:szCs w:val="16"/>
     </w:rPr>
@@ -1494,14 +1480,13 @@
       <w:autoSpaceDE w:val="0"/>
       <w:autoSpaceDN w:val="0"/>
       <w:adjustRightInd w:val="0"/>
-      <w:spacing w:before="200" w:after="0" w:line="240" w:lineRule="atLeast"/>
+      <w:spacing w:before="200" w:line="240" w:lineRule="atLeast"/>
       <w:ind w:left="1440"/>
     </w:pPr>
     <w:rPr>
       <w:rFonts w:ascii="Arial" w:hAnsi="Arial" w:cs="Arial"/>
       <w:color w:val="000000"/>
       <w:w w:val="0"/>
-      <w:kern w:val="0"/>
       <w:sz w:val="24"/>
       <w:szCs w:val="24"/>
     </w:rPr>
@@ -1514,14 +1499,13 @@
       <w:autoSpaceDE w:val="0"/>
       <w:autoSpaceDN w:val="0"/>
       <w:adjustRightInd w:val="0"/>
-      <w:spacing w:after="0" w:line="200" w:lineRule="atLeast"/>
+      <w:spacing w:line="200" w:lineRule="atLeast"/>
       <w:ind w:left="1440"/>
     </w:pPr>
     <w:rPr>
-      <w:rFonts w:ascii="Times New Roman" w:hAnsi="Times New Roman" w:cs="Times New Roman"/>
-      <w:color w:val="000000"/>
-      <w:w w:val="0"/>
-      <w:kern w:val="0"/>
+      <w:rFonts w:ascii="Times New Roman" w:hAnsi="Times New Roman"/>
+      <w:color w:val="000000"/>
+      <w:w w:val="0"/>
       <w:sz w:val="16"/>
       <w:szCs w:val="16"/>
     </w:rPr>
@@ -1534,14 +1518,13 @@
       <w:autoSpaceDE w:val="0"/>
       <w:autoSpaceDN w:val="0"/>
       <w:adjustRightInd w:val="0"/>
-      <w:spacing w:before="120" w:after="0" w:line="200" w:lineRule="atLeast"/>
+      <w:spacing w:before="120" w:line="200" w:lineRule="atLeast"/>
       <w:ind w:left="1440"/>
     </w:pPr>
     <w:rPr>
-      <w:rFonts w:ascii="Times New Roman" w:hAnsi="Times New Roman" w:cs="Times New Roman"/>
-      <w:color w:val="000000"/>
-      <w:w w:val="0"/>
-      <w:kern w:val="0"/>
+      <w:rFonts w:ascii="Times New Roman" w:hAnsi="Times New Roman"/>
+      <w:color w:val="000000"/>
+      <w:w w:val="0"/>
       <w:sz w:val="16"/>
       <w:szCs w:val="16"/>
     </w:rPr>
@@ -1566,7 +1549,6 @@
       <w:rFonts w:ascii="Arial" w:hAnsi="Arial" w:cs="Arial"/>
       <w:color w:val="000000"/>
       <w:w w:val="0"/>
-      <w:kern w:val="0"/>
       <w:sz w:val="36"/>
       <w:szCs w:val="36"/>
     </w:rPr>
@@ -1587,16 +1569,13 @@
       <w:autoSpaceDE w:val="0"/>
       <w:autoSpaceDN w:val="0"/>
       <w:adjustRightInd w:val="0"/>
-      <w:spacing w:before="60" w:after="0" w:line="240" w:lineRule="atLeast"/>
+      <w:spacing w:before="60" w:line="240" w:lineRule="atLeast"/>
       <w:ind w:left="4680" w:hanging="2520"/>
     </w:pPr>
     <w:rPr>
-      <w:rFonts w:ascii="Times New Roman" w:hAnsi="Times New Roman" w:cs="Times New Roman"/>
-      <w:color w:val="000000"/>
-      <w:w w:val="0"/>
-      <w:kern w:val="0"/>
-      <w:sz w:val="20"/>
-      <w:szCs w:val="20"/>
+      <w:rFonts w:ascii="Times New Roman" w:hAnsi="Times New Roman"/>
+      <w:color w:val="000000"/>
+      <w:w w:val="0"/>
     </w:rPr>
   </w:style>
   <w:style w:type="paragraph" w:customStyle="1" w:styleId="FrontPrintOnly">
@@ -1610,12 +1589,11 @@
       <w:ind w:left="2260"/>
     </w:pPr>
     <w:rPr>
-      <w:rFonts w:ascii="Times New Roman" w:hAnsi="Times New Roman" w:cs="Times New Roman"/>
+      <w:rFonts w:ascii="Times New Roman" w:hAnsi="Times New Roman"/>
       <w:i/>
       <w:iCs/>
       <w:color w:val="000000"/>
       <w:w w:val="0"/>
-      <w:kern w:val="0"/>
       <w:sz w:val="24"/>
       <w:szCs w:val="24"/>
     </w:rPr>
@@ -1639,7 +1617,7 @@
       <w:autoSpaceDE w:val="0"/>
       <w:autoSpaceDN w:val="0"/>
       <w:adjustRightInd w:val="0"/>
-      <w:spacing w:before="120" w:after="0" w:line="240" w:lineRule="atLeast"/>
+      <w:spacing w:before="120" w:line="240" w:lineRule="atLeast"/>
     </w:pPr>
     <w:rPr>
       <w:rFonts w:ascii="Courier New" w:hAnsi="Courier New" w:cs="Courier New"/>
@@ -1647,9 +1625,6 @@
       <w:bCs/>
       <w:color w:val="000000"/>
       <w:w w:val="0"/>
-      <w:kern w:val="0"/>
-      <w:sz w:val="20"/>
-      <w:szCs w:val="20"/>
     </w:rPr>
   </w:style>
   <w:style w:type="paragraph" w:styleId="Title">
@@ -1671,7 +1646,7 @@
       <w:ind w:right="2160"/>
     </w:pPr>
     <w:rPr>
-      <w:rFonts w:ascii="Times New Roman" w:hAnsi="Times New Roman" w:cs="Times New Roman"/>
+      <w:rFonts w:ascii="Times New Roman" w:hAnsi="Times New Roman"/>
       <w:color w:val="000000"/>
       <w:w w:val="0"/>
       <w:kern w:val="0"/>
@@ -1681,11 +1656,10 @@
   </w:style>
   <w:style w:type="character" w:customStyle="1" w:styleId="TitleChar">
     <w:name w:val="Title Char"/>
-    <w:basedOn w:val="DefaultParagraphFont"/>
     <w:link w:val="Title"/>
     <w:uiPriority w:val="10"/>
     <w:rPr>
-      <w:rFonts w:asciiTheme="majorHAnsi" w:eastAsiaTheme="majorEastAsia" w:hAnsiTheme="majorHAnsi" w:cstheme="majorBidi"/>
+      <w:rFonts w:ascii="Calibri Light" w:eastAsia="Times New Roman" w:hAnsi="Calibri Light" w:cs="Times New Roman"/>
       <w:b/>
       <w:bCs/>
       <w:kern w:val="28"/>
@@ -1704,12 +1678,11 @@
       <w:ind w:left="1800"/>
     </w:pPr>
     <w:rPr>
-      <w:rFonts w:ascii="Times New Roman" w:hAnsi="Times New Roman" w:cs="Times New Roman"/>
+      <w:rFonts w:ascii="Times New Roman" w:hAnsi="Times New Roman"/>
       <w:b/>
       <w:bCs/>
       <w:color w:val="000000"/>
       <w:w w:val="0"/>
-      <w:kern w:val="0"/>
       <w:sz w:val="16"/>
       <w:szCs w:val="16"/>
     </w:rPr>
@@ -1725,10 +1698,9 @@
       <w:ind w:left="1800"/>
     </w:pPr>
     <w:rPr>
-      <w:rFonts w:ascii="Times New Roman" w:hAnsi="Times New Roman" w:cs="Times New Roman"/>
-      <w:color w:val="000000"/>
-      <w:w w:val="0"/>
-      <w:kern w:val="0"/>
+      <w:rFonts w:ascii="Times New Roman" w:hAnsi="Times New Roman"/>
+      <w:color w:val="000000"/>
+      <w:w w:val="0"/>
       <w:sz w:val="16"/>
       <w:szCs w:val="16"/>
     </w:rPr>
@@ -1740,14 +1712,13 @@
       <w:autoSpaceDE w:val="0"/>
       <w:autoSpaceDN w:val="0"/>
       <w:adjustRightInd w:val="0"/>
-      <w:spacing w:after="0" w:line="220" w:lineRule="atLeast"/>
+      <w:spacing w:line="220" w:lineRule="atLeast"/>
       <w:ind w:left="2520"/>
     </w:pPr>
     <w:rPr>
-      <w:rFonts w:ascii="Times New Roman" w:hAnsi="Times New Roman" w:cs="Times New Roman"/>
-      <w:color w:val="000000"/>
-      <w:w w:val="0"/>
-      <w:kern w:val="0"/>
+      <w:rFonts w:ascii="Times New Roman" w:hAnsi="Times New Roman"/>
+      <w:color w:val="000000"/>
+      <w:w w:val="0"/>
       <w:sz w:val="16"/>
       <w:szCs w:val="16"/>
     </w:rPr>
@@ -1760,14 +1731,13 @@
       <w:autoSpaceDE w:val="0"/>
       <w:autoSpaceDN w:val="0"/>
       <w:adjustRightInd w:val="0"/>
-      <w:spacing w:after="0" w:line="180" w:lineRule="atLeast"/>
+      <w:spacing w:line="180" w:lineRule="atLeast"/>
       <w:jc w:val="both"/>
     </w:pPr>
     <w:rPr>
-      <w:rFonts w:ascii="Times New Roman" w:hAnsi="Times New Roman" w:cs="Times New Roman"/>
-      <w:color w:val="000000"/>
-      <w:w w:val="0"/>
-      <w:kern w:val="0"/>
+      <w:rFonts w:ascii="Times New Roman" w:hAnsi="Times New Roman"/>
+      <w:color w:val="000000"/>
+      <w:w w:val="0"/>
       <w:sz w:val="14"/>
       <w:szCs w:val="14"/>
     </w:rPr>
@@ -1788,14 +1758,13 @@
       <w:autoSpaceDE w:val="0"/>
       <w:autoSpaceDN w:val="0"/>
       <w:adjustRightInd w:val="0"/>
-      <w:spacing w:after="0" w:line="200" w:lineRule="atLeast"/>
+      <w:spacing w:line="200" w:lineRule="atLeast"/>
       <w:ind w:left="500" w:hanging="500"/>
     </w:pPr>
     <w:rPr>
       <w:rFonts w:ascii="Courier New" w:hAnsi="Courier New" w:cs="Courier New"/>
       <w:color w:val="000000"/>
       <w:w w:val="0"/>
-      <w:kern w:val="0"/>
       <w:sz w:val="16"/>
       <w:szCs w:val="16"/>
     </w:rPr>
@@ -1808,14 +1777,13 @@
       <w:autoSpaceDE w:val="0"/>
       <w:autoSpaceDN w:val="0"/>
       <w:adjustRightInd w:val="0"/>
-      <w:spacing w:after="0" w:line="180" w:lineRule="atLeast"/>
+      <w:spacing w:line="180" w:lineRule="atLeast"/>
       <w:jc w:val="both"/>
     </w:pPr>
     <w:rPr>
-      <w:rFonts w:ascii="Times New Roman" w:hAnsi="Times New Roman" w:cs="Times New Roman"/>
-      <w:color w:val="000000"/>
-      <w:w w:val="0"/>
-      <w:kern w:val="0"/>
+      <w:rFonts w:ascii="Times New Roman" w:hAnsi="Times New Roman"/>
+      <w:color w:val="000000"/>
+      <w:w w:val="0"/>
       <w:sz w:val="14"/>
       <w:szCs w:val="14"/>
     </w:rPr>
@@ -1828,14 +1796,13 @@
       <w:autoSpaceDE w:val="0"/>
       <w:autoSpaceDN w:val="0"/>
       <w:adjustRightInd w:val="0"/>
-      <w:spacing w:after="0" w:line="160" w:lineRule="atLeast"/>
+      <w:spacing w:line="160" w:lineRule="atLeast"/>
       <w:ind w:left="720" w:hanging="360"/>
     </w:pPr>
     <w:rPr>
-      <w:rFonts w:ascii="Times New Roman" w:hAnsi="Times New Roman" w:cs="Times New Roman"/>
-      <w:color w:val="000000"/>
-      <w:w w:val="0"/>
-      <w:kern w:val="0"/>
+      <w:rFonts w:ascii="Times New Roman" w:hAnsi="Times New Roman"/>
+      <w:color w:val="000000"/>
+      <w:w w:val="0"/>
       <w:sz w:val="14"/>
       <w:szCs w:val="14"/>
     </w:rPr>
@@ -1848,14 +1815,13 @@
       <w:autoSpaceDE w:val="0"/>
       <w:autoSpaceDN w:val="0"/>
       <w:adjustRightInd w:val="0"/>
-      <w:spacing w:after="0" w:line="160" w:lineRule="atLeast"/>
+      <w:spacing w:line="160" w:lineRule="atLeast"/>
       <w:ind w:left="360" w:hanging="360"/>
     </w:pPr>
     <w:rPr>
-      <w:rFonts w:ascii="Times New Roman" w:hAnsi="Times New Roman" w:cs="Times New Roman"/>
-      <w:color w:val="000000"/>
-      <w:w w:val="0"/>
-      <w:kern w:val="0"/>
+      <w:rFonts w:ascii="Times New Roman" w:hAnsi="Times New Roman"/>
+      <w:color w:val="000000"/>
+      <w:w w:val="0"/>
       <w:sz w:val="14"/>
       <w:szCs w:val="14"/>
     </w:rPr>
@@ -1868,14 +1834,13 @@
       <w:autoSpaceDE w:val="0"/>
       <w:autoSpaceDN w:val="0"/>
       <w:adjustRightInd w:val="0"/>
-      <w:spacing w:after="0" w:line="160" w:lineRule="atLeast"/>
+      <w:spacing w:line="160" w:lineRule="atLeast"/>
       <w:ind w:left="540" w:hanging="360"/>
     </w:pPr>
     <w:rPr>
-      <w:rFonts w:ascii="Times New Roman" w:hAnsi="Times New Roman" w:cs="Times New Roman"/>
-      <w:color w:val="000000"/>
-      <w:w w:val="0"/>
-      <w:kern w:val="0"/>
+      <w:rFonts w:ascii="Times New Roman" w:hAnsi="Times New Roman"/>
+      <w:color w:val="000000"/>
+      <w:w w:val="0"/>
       <w:sz w:val="14"/>
       <w:szCs w:val="14"/>
     </w:rPr>
@@ -1889,13 +1854,12 @@
       <w:autoSpaceDE w:val="0"/>
       <w:autoSpaceDN w:val="0"/>
       <w:adjustRightInd w:val="0"/>
-      <w:spacing w:before="180" w:after="0" w:line="140" w:lineRule="atLeast"/>
-    </w:pPr>
-    <w:rPr>
-      <w:rFonts w:ascii="Times New Roman" w:hAnsi="Times New Roman" w:cs="Times New Roman"/>
-      <w:color w:val="000000"/>
-      <w:w w:val="0"/>
-      <w:kern w:val="0"/>
+      <w:spacing w:before="180" w:line="140" w:lineRule="atLeast"/>
+    </w:pPr>
+    <w:rPr>
+      <w:rFonts w:ascii="Times New Roman" w:hAnsi="Times New Roman"/>
+      <w:color w:val="000000"/>
+      <w:w w:val="0"/>
       <w:sz w:val="14"/>
       <w:szCs w:val="14"/>
     </w:rPr>
@@ -1911,14 +1875,13 @@
       <w:autoSpaceDE w:val="0"/>
       <w:autoSpaceDN w:val="0"/>
       <w:adjustRightInd w:val="0"/>
-      <w:spacing w:after="0" w:line="180" w:lineRule="atLeast"/>
+      <w:spacing w:line="180" w:lineRule="atLeast"/>
       <w:ind w:left="3240" w:hanging="1260"/>
     </w:pPr>
     <w:rPr>
-      <w:rFonts w:ascii="Times New Roman" w:hAnsi="Times New Roman" w:cs="Times New Roman"/>
-      <w:color w:val="000000"/>
-      <w:w w:val="0"/>
-      <w:kern w:val="0"/>
+      <w:rFonts w:ascii="Times New Roman" w:hAnsi="Times New Roman"/>
+      <w:color w:val="000000"/>
+      <w:w w:val="0"/>
       <w:sz w:val="14"/>
       <w:szCs w:val="14"/>
     </w:rPr>
@@ -1931,13 +1894,12 @@
       <w:autoSpaceDE w:val="0"/>
       <w:autoSpaceDN w:val="0"/>
       <w:adjustRightInd w:val="0"/>
-      <w:spacing w:after="0" w:line="280" w:lineRule="atLeast"/>
-    </w:pPr>
-    <w:rPr>
-      <w:rFonts w:ascii="Times New Roman" w:hAnsi="Times New Roman" w:cs="Times New Roman"/>
-      <w:color w:val="000000"/>
-      <w:w w:val="0"/>
-      <w:kern w:val="0"/>
+      <w:spacing w:line="280" w:lineRule="atLeast"/>
+    </w:pPr>
+    <w:rPr>
+      <w:rFonts w:ascii="Times New Roman" w:hAnsi="Times New Roman"/>
+      <w:color w:val="000000"/>
+      <w:w w:val="0"/>
       <w:sz w:val="24"/>
       <w:szCs w:val="24"/>
     </w:rPr>
@@ -1950,13 +1912,12 @@
       <w:autoSpaceDE w:val="0"/>
       <w:autoSpaceDN w:val="0"/>
       <w:adjustRightInd w:val="0"/>
-      <w:spacing w:after="0" w:line="280" w:lineRule="atLeast"/>
-    </w:pPr>
-    <w:rPr>
-      <w:rFonts w:ascii="Times New Roman" w:hAnsi="Times New Roman" w:cs="Times New Roman"/>
-      <w:color w:val="000000"/>
-      <w:w w:val="0"/>
-      <w:kern w:val="0"/>
+      <w:spacing w:line="280" w:lineRule="atLeast"/>
+    </w:pPr>
+    <w:rPr>
+      <w:rFonts w:ascii="Times New Roman" w:hAnsi="Times New Roman"/>
+      <w:color w:val="000000"/>
+      <w:w w:val="0"/>
       <w:sz w:val="24"/>
       <w:szCs w:val="24"/>
     </w:rPr>
@@ -1978,7 +1939,7 @@
       <w:spacing w:after="0" w:line="220" w:lineRule="atLeast"/>
     </w:pPr>
     <w:rPr>
-      <w:rFonts w:ascii="Times New Roman" w:hAnsi="Times New Roman" w:cs="Times New Roman"/>
+      <w:rFonts w:ascii="Times New Roman" w:hAnsi="Times New Roman"/>
       <w:b/>
       <w:bCs/>
       <w:color w:val="000000"/>
@@ -2003,17 +1964,16 @@
       <w:autoSpaceDE w:val="0"/>
       <w:autoSpaceDN w:val="0"/>
       <w:adjustRightInd w:val="0"/>
-      <w:spacing w:before="360" w:after="0" w:line="440" w:lineRule="atLeast"/>
+      <w:spacing w:before="360" w:line="440" w:lineRule="atLeast"/>
       <w:ind w:left="200" w:right="8200" w:hanging="200"/>
       <w:jc w:val="center"/>
     </w:pPr>
     <w:rPr>
-      <w:rFonts w:ascii="Times New Roman" w:hAnsi="Times New Roman" w:cs="Times New Roman"/>
+      <w:rFonts w:ascii="Times New Roman" w:hAnsi="Times New Roman"/>
       <w:b/>
       <w:bCs/>
       <w:color w:val="000000"/>
       <w:w w:val="0"/>
-      <w:kern w:val="0"/>
       <w:sz w:val="36"/>
       <w:szCs w:val="36"/>
     </w:rPr>
@@ -2026,13 +1986,12 @@
       <w:autoSpaceDE w:val="0"/>
       <w:autoSpaceDN w:val="0"/>
       <w:adjustRightInd w:val="0"/>
-      <w:spacing w:after="0" w:line="280" w:lineRule="atLeast"/>
-    </w:pPr>
-    <w:rPr>
-      <w:rFonts w:ascii="Times New Roman" w:hAnsi="Times New Roman" w:cs="Times New Roman"/>
-      <w:color w:val="000000"/>
-      <w:w w:val="0"/>
-      <w:kern w:val="0"/>
+      <w:spacing w:line="280" w:lineRule="atLeast"/>
+    </w:pPr>
+    <w:rPr>
+      <w:rFonts w:ascii="Times New Roman" w:hAnsi="Times New Roman"/>
+      <w:color w:val="000000"/>
+      <w:w w:val="0"/>
       <w:sz w:val="24"/>
       <w:szCs w:val="24"/>
     </w:rPr>
@@ -2048,14 +2007,13 @@
       <w:autoSpaceDE w:val="0"/>
       <w:autoSpaceDN w:val="0"/>
       <w:adjustRightInd w:val="0"/>
-      <w:spacing w:after="0" w:line="180" w:lineRule="atLeast"/>
+      <w:spacing w:line="180" w:lineRule="atLeast"/>
       <w:ind w:left="3240" w:hanging="1260"/>
     </w:pPr>
     <w:rPr>
-      <w:rFonts w:ascii="Times New Roman" w:hAnsi="Times New Roman" w:cs="Times New Roman"/>
-      <w:color w:val="000000"/>
-      <w:w w:val="0"/>
-      <w:kern w:val="0"/>
+      <w:rFonts w:ascii="Times New Roman" w:hAnsi="Times New Roman"/>
+      <w:color w:val="000000"/>
+      <w:w w:val="0"/>
       <w:sz w:val="14"/>
       <w:szCs w:val="14"/>
     </w:rPr>
@@ -2067,13 +2025,12 @@
       <w:autoSpaceDE w:val="0"/>
       <w:autoSpaceDN w:val="0"/>
       <w:adjustRightInd w:val="0"/>
-      <w:spacing w:after="0" w:line="140" w:lineRule="atLeast"/>
+      <w:spacing w:line="140" w:lineRule="atLeast"/>
     </w:pPr>
     <w:rPr>
       <w:rFonts w:ascii="Courier New" w:hAnsi="Courier New" w:cs="Courier New"/>
       <w:color w:val="000000"/>
       <w:w w:val="0"/>
-      <w:kern w:val="0"/>
       <w:sz w:val="12"/>
       <w:szCs w:val="12"/>
     </w:rPr>
@@ -2093,17 +2050,14 @@
       <w:autoSpaceDE w:val="0"/>
       <w:autoSpaceDN w:val="0"/>
       <w:adjustRightInd w:val="0"/>
-      <w:spacing w:before="320" w:after="0" w:line="240" w:lineRule="atLeast"/>
-    </w:pPr>
-    <w:rPr>
-      <w:rFonts w:ascii="Times New Roman" w:hAnsi="Times New Roman" w:cs="Times New Roman"/>
+      <w:spacing w:before="320" w:line="240" w:lineRule="atLeast"/>
+    </w:pPr>
+    <w:rPr>
+      <w:rFonts w:ascii="Times New Roman" w:hAnsi="Times New Roman"/>
       <w:b/>
       <w:bCs/>
       <w:color w:val="000000"/>
       <w:w w:val="0"/>
-      <w:kern w:val="0"/>
-      <w:sz w:val="20"/>
-      <w:szCs w:val="20"/>
     </w:rPr>
   </w:style>
   <w:style w:type="paragraph" w:customStyle="1" w:styleId="footerright">
@@ -2118,16 +2072,15 @@
       <w:autoSpaceDE w:val="0"/>
       <w:autoSpaceDN w:val="0"/>
       <w:adjustRightInd w:val="0"/>
-      <w:spacing w:after="0" w:line="220" w:lineRule="atLeast"/>
+      <w:spacing w:line="220" w:lineRule="atLeast"/>
       <w:ind w:left="1900"/>
     </w:pPr>
     <w:rPr>
-      <w:rFonts w:ascii="Times New Roman" w:hAnsi="Times New Roman" w:cs="Times New Roman"/>
+      <w:rFonts w:ascii="Times New Roman" w:hAnsi="Times New Roman"/>
       <w:b/>
       <w:bCs/>
       <w:color w:val="000000"/>
       <w:w w:val="0"/>
-      <w:kern w:val="0"/>
       <w:sz w:val="18"/>
       <w:szCs w:val="18"/>
     </w:rPr>
@@ -2139,17 +2092,14 @@
       <w:autoSpaceDE w:val="0"/>
       <w:autoSpaceDN w:val="0"/>
       <w:adjustRightInd w:val="0"/>
-      <w:spacing w:after="0" w:line="200" w:lineRule="atLeast"/>
-    </w:pPr>
-    <w:rPr>
-      <w:rFonts w:ascii="Times New Roman" w:hAnsi="Times New Roman" w:cs="Times New Roman"/>
+      <w:spacing w:line="200" w:lineRule="atLeast"/>
+    </w:pPr>
+    <w:rPr>
+      <w:rFonts w:ascii="Times New Roman" w:hAnsi="Times New Roman"/>
       <w:b/>
       <w:bCs/>
       <w:color w:val="000000"/>
       <w:w w:val="0"/>
-      <w:kern w:val="0"/>
-      <w:sz w:val="20"/>
-      <w:szCs w:val="20"/>
     </w:rPr>
   </w:style>
   <w:style w:type="paragraph" w:customStyle="1" w:styleId="TableCategory">
@@ -2159,16 +2109,15 @@
       <w:autoSpaceDE w:val="0"/>
       <w:autoSpaceDN w:val="0"/>
       <w:adjustRightInd w:val="0"/>
-      <w:spacing w:after="0" w:line="180" w:lineRule="atLeast"/>
+      <w:spacing w:line="180" w:lineRule="atLeast"/>
       <w:jc w:val="center"/>
     </w:pPr>
     <w:rPr>
-      <w:rFonts w:ascii="Times New Roman" w:hAnsi="Times New Roman" w:cs="Times New Roman"/>
+      <w:rFonts w:ascii="Times New Roman" w:hAnsi="Times New Roman"/>
       <w:b/>
       <w:bCs/>
       <w:color w:val="000000"/>
       <w:w w:val="0"/>
-      <w:kern w:val="0"/>
       <w:sz w:val="14"/>
       <w:szCs w:val="14"/>
     </w:rPr>
@@ -2181,18 +2130,15 @@
       <w:autoSpaceDE w:val="0"/>
       <w:autoSpaceDN w:val="0"/>
       <w:adjustRightInd w:val="0"/>
-      <w:spacing w:before="240" w:after="0" w:line="240" w:lineRule="atLeast"/>
+      <w:spacing w:before="240" w:line="240" w:lineRule="atLeast"/>
       <w:ind w:left="1900"/>
     </w:pPr>
     <w:rPr>
-      <w:rFonts w:ascii="Times New Roman" w:hAnsi="Times New Roman" w:cs="Times New Roman"/>
+      <w:rFonts w:ascii="Times New Roman" w:hAnsi="Times New Roman"/>
       <w:b/>
       <w:bCs/>
       <w:color w:val="000000"/>
       <w:w w:val="0"/>
-      <w:kern w:val="0"/>
-      <w:sz w:val="20"/>
-      <w:szCs w:val="20"/>
     </w:rPr>
   </w:style>
   <w:style w:type="paragraph" w:customStyle="1" w:styleId="headerleft">
@@ -2207,17 +2153,14 @@
       <w:autoSpaceDE w:val="0"/>
       <w:autoSpaceDN w:val="0"/>
       <w:adjustRightInd w:val="0"/>
-      <w:spacing w:after="0" w:line="220" w:lineRule="atLeast"/>
-    </w:pPr>
-    <w:rPr>
-      <w:rFonts w:ascii="Times New Roman" w:hAnsi="Times New Roman" w:cs="Times New Roman"/>
+      <w:spacing w:line="220" w:lineRule="atLeast"/>
+    </w:pPr>
+    <w:rPr>
+      <w:rFonts w:ascii="Times New Roman" w:hAnsi="Times New Roman"/>
       <w:b/>
       <w:bCs/>
       <w:color w:val="000000"/>
       <w:w w:val="0"/>
-      <w:kern w:val="0"/>
-      <w:sz w:val="20"/>
-      <w:szCs w:val="20"/>
     </w:rPr>
   </w:style>
   <w:style w:type="paragraph" w:customStyle="1" w:styleId="BulletText">
@@ -2230,15 +2173,12 @@
       <w:autoSpaceDE w:val="0"/>
       <w:autoSpaceDN w:val="0"/>
       <w:adjustRightInd w:val="0"/>
-      <w:spacing w:after="0" w:line="200" w:lineRule="atLeast"/>
-    </w:pPr>
-    <w:rPr>
-      <w:rFonts w:ascii="Times New Roman" w:hAnsi="Times New Roman" w:cs="Times New Roman"/>
-      <w:color w:val="000000"/>
-      <w:w w:val="0"/>
-      <w:kern w:val="0"/>
-      <w:sz w:val="20"/>
-      <w:szCs w:val="20"/>
+      <w:spacing w:line="200" w:lineRule="atLeast"/>
+    </w:pPr>
+    <w:rPr>
+      <w:rFonts w:ascii="Times New Roman" w:hAnsi="Times New Roman"/>
+      <w:color w:val="000000"/>
+      <w:w w:val="0"/>
     </w:rPr>
   </w:style>
   <w:style w:type="paragraph" w:customStyle="1" w:styleId="CellBullet">
@@ -2252,17 +2192,14 @@
       <w:autoSpaceDE w:val="0"/>
       <w:autoSpaceDN w:val="0"/>
       <w:adjustRightInd w:val="0"/>
-      <w:spacing w:after="0" w:line="200" w:lineRule="atLeast"/>
+      <w:spacing w:line="200" w:lineRule="atLeast"/>
       <w:ind w:left="560" w:hanging="200"/>
       <w:jc w:val="both"/>
     </w:pPr>
     <w:rPr>
-      <w:rFonts w:ascii="Times New Roman" w:hAnsi="Times New Roman" w:cs="Times New Roman"/>
-      <w:color w:val="000000"/>
-      <w:w w:val="0"/>
-      <w:kern w:val="0"/>
-      <w:sz w:val="20"/>
-      <w:szCs w:val="20"/>
+      <w:rFonts w:ascii="Times New Roman" w:hAnsi="Times New Roman"/>
+      <w:color w:val="000000"/>
+      <w:w w:val="0"/>
     </w:rPr>
   </w:style>
   <w:style w:type="paragraph" w:customStyle="1" w:styleId="CellFunctionBold">
@@ -2272,16 +2209,15 @@
       <w:autoSpaceDE w:val="0"/>
       <w:autoSpaceDN w:val="0"/>
       <w:adjustRightInd w:val="0"/>
-      <w:spacing w:after="0" w:line="180" w:lineRule="atLeast"/>
+      <w:spacing w:line="180" w:lineRule="atLeast"/>
       <w:jc w:val="center"/>
     </w:pPr>
     <w:rPr>
-      <w:rFonts w:ascii="Times New Roman" w:hAnsi="Times New Roman" w:cs="Times New Roman"/>
+      <w:rFonts w:ascii="Times New Roman" w:hAnsi="Times New Roman"/>
       <w:b/>
       <w:bCs/>
       <w:color w:val="000000"/>
       <w:w w:val="0"/>
-      <w:kern w:val="0"/>
       <w:sz w:val="14"/>
       <w:szCs w:val="14"/>
     </w:rPr>
@@ -2293,14 +2229,13 @@
       <w:autoSpaceDE w:val="0"/>
       <w:autoSpaceDN w:val="0"/>
       <w:adjustRightInd w:val="0"/>
-      <w:spacing w:after="0" w:line="180" w:lineRule="atLeast"/>
+      <w:spacing w:line="180" w:lineRule="atLeast"/>
       <w:jc w:val="center"/>
     </w:pPr>
     <w:rPr>
-      <w:rFonts w:ascii="Times New Roman" w:hAnsi="Times New Roman" w:cs="Times New Roman"/>
-      <w:color w:val="000000"/>
-      <w:w w:val="0"/>
-      <w:kern w:val="0"/>
+      <w:rFonts w:ascii="Times New Roman" w:hAnsi="Times New Roman"/>
+      <w:color w:val="000000"/>
+      <w:w w:val="0"/>
       <w:sz w:val="14"/>
       <w:szCs w:val="14"/>
     </w:rPr>
@@ -2313,16 +2248,15 @@
       <w:autoSpaceDE w:val="0"/>
       <w:autoSpaceDN w:val="0"/>
       <w:adjustRightInd w:val="0"/>
-      <w:spacing w:before="480" w:after="0" w:line="580" w:lineRule="atLeast"/>
+      <w:spacing w:before="480" w:line="580" w:lineRule="atLeast"/>
       <w:ind w:left="2160"/>
     </w:pPr>
     <w:rPr>
-      <w:rFonts w:ascii="Times New Roman" w:hAnsi="Times New Roman" w:cs="Times New Roman"/>
+      <w:rFonts w:ascii="Times New Roman" w:hAnsi="Times New Roman"/>
       <w:b/>
       <w:bCs/>
       <w:color w:val="000000"/>
       <w:w w:val="0"/>
-      <w:kern w:val="0"/>
       <w:sz w:val="48"/>
       <w:szCs w:val="48"/>
     </w:rPr>
@@ -2342,14 +2276,13 @@
       <w:autoSpaceDE w:val="0"/>
       <w:autoSpaceDN w:val="0"/>
       <w:adjustRightInd w:val="0"/>
-      <w:spacing w:after="0" w:line="200" w:lineRule="atLeast"/>
+      <w:spacing w:line="200" w:lineRule="atLeast"/>
       <w:ind w:left="2520"/>
     </w:pPr>
     <w:rPr>
       <w:rFonts w:ascii="Courier New" w:hAnsi="Courier New" w:cs="Courier New"/>
       <w:color w:val="000000"/>
       <w:w w:val="0"/>
-      <w:kern w:val="0"/>
       <w:sz w:val="16"/>
       <w:szCs w:val="16"/>
     </w:rPr>
@@ -2362,16 +2295,15 @@
       <w:autoSpaceDE w:val="0"/>
       <w:autoSpaceDN w:val="0"/>
       <w:adjustRightInd w:val="0"/>
-      <w:spacing w:after="0" w:line="160" w:lineRule="atLeast"/>
+      <w:spacing w:line="160" w:lineRule="atLeast"/>
       <w:jc w:val="center"/>
     </w:pPr>
     <w:rPr>
-      <w:rFonts w:ascii="Times New Roman" w:hAnsi="Times New Roman" w:cs="Times New Roman"/>
+      <w:rFonts w:ascii="Times New Roman" w:hAnsi="Times New Roman"/>
       <w:b/>
       <w:bCs/>
       <w:color w:val="000000"/>
       <w:w w:val="0"/>
-      <w:kern w:val="0"/>
       <w:sz w:val="14"/>
       <w:szCs w:val="14"/>
     </w:rPr>
@@ -2385,18 +2317,15 @@
       <w:autoSpaceDE w:val="0"/>
       <w:autoSpaceDN w:val="0"/>
       <w:adjustRightInd w:val="0"/>
-      <w:spacing w:after="0" w:line="220" w:lineRule="atLeast"/>
+      <w:spacing w:line="220" w:lineRule="atLeast"/>
       <w:jc w:val="right"/>
     </w:pPr>
     <w:rPr>
-      <w:rFonts w:ascii="Times New Roman" w:hAnsi="Times New Roman" w:cs="Times New Roman"/>
+      <w:rFonts w:ascii="Times New Roman" w:hAnsi="Times New Roman"/>
       <w:b/>
       <w:bCs/>
       <w:color w:val="000000"/>
       <w:w w:val="0"/>
-      <w:kern w:val="0"/>
-      <w:sz w:val="20"/>
-      <w:szCs w:val="20"/>
     </w:rPr>
   </w:style>
   <w:style w:type="paragraph" w:customStyle="1" w:styleId="Heading1">
@@ -2416,16 +2345,15 @@
       <w:autoSpaceDE w:val="0"/>
       <w:autoSpaceDN w:val="0"/>
       <w:adjustRightInd w:val="0"/>
-      <w:spacing w:before="460" w:after="0" w:line="280" w:lineRule="atLeast"/>
+      <w:spacing w:before="460" w:line="280" w:lineRule="atLeast"/>
       <w:ind w:left="1900" w:hanging="620"/>
     </w:pPr>
     <w:rPr>
-      <w:rFonts w:ascii="Times New Roman" w:hAnsi="Times New Roman" w:cs="Times New Roman"/>
+      <w:rFonts w:ascii="Times New Roman" w:hAnsi="Times New Roman"/>
       <w:b/>
       <w:bCs/>
       <w:color w:val="000000"/>
       <w:w w:val="0"/>
-      <w:kern w:val="0"/>
       <w:sz w:val="28"/>
       <w:szCs w:val="28"/>
     </w:rPr>
@@ -2445,16 +2373,15 @@
       <w:autoSpaceDE w:val="0"/>
       <w:autoSpaceDN w:val="0"/>
       <w:adjustRightInd w:val="0"/>
-      <w:spacing w:before="280" w:after="0" w:line="280" w:lineRule="atLeast"/>
+      <w:spacing w:before="280" w:line="280" w:lineRule="atLeast"/>
       <w:ind w:left="2520" w:hanging="620"/>
     </w:pPr>
     <w:rPr>
-      <w:rFonts w:ascii="Times New Roman" w:hAnsi="Times New Roman" w:cs="Times New Roman"/>
+      <w:rFonts w:ascii="Times New Roman" w:hAnsi="Times New Roman"/>
       <w:b/>
       <w:bCs/>
       <w:color w:val="000000"/>
       <w:w w:val="0"/>
-      <w:kern w:val="0"/>
       <w:sz w:val="24"/>
       <w:szCs w:val="24"/>
     </w:rPr>
@@ -2474,18 +2401,15 @@
       <w:autoSpaceDE w:val="0"/>
       <w:autoSpaceDN w:val="0"/>
       <w:adjustRightInd w:val="0"/>
-      <w:spacing w:before="200" w:after="0" w:line="240" w:lineRule="atLeast"/>
+      <w:spacing w:before="200" w:line="240" w:lineRule="atLeast"/>
       <w:ind w:left="2660" w:hanging="760"/>
     </w:pPr>
     <w:rPr>
-      <w:rFonts w:ascii="Times New Roman" w:hAnsi="Times New Roman" w:cs="Times New Roman"/>
+      <w:rFonts w:ascii="Times New Roman" w:hAnsi="Times New Roman"/>
       <w:b/>
       <w:bCs/>
       <w:color w:val="000000"/>
       <w:w w:val="0"/>
-      <w:kern w:val="0"/>
-      <w:sz w:val="20"/>
-      <w:szCs w:val="20"/>
     </w:rPr>
   </w:style>
   <w:style w:type="paragraph" w:customStyle="1" w:styleId="codebody">
@@ -2503,14 +2427,13 @@
       <w:autoSpaceDE w:val="0"/>
       <w:autoSpaceDN w:val="0"/>
       <w:adjustRightInd w:val="0"/>
-      <w:spacing w:after="0" w:line="200" w:lineRule="atLeast"/>
+      <w:spacing w:line="200" w:lineRule="atLeast"/>
       <w:ind w:left="500" w:hanging="500"/>
     </w:pPr>
     <w:rPr>
       <w:rFonts w:ascii="Courier New" w:hAnsi="Courier New" w:cs="Courier New"/>
       <w:color w:val="000000"/>
       <w:w w:val="0"/>
-      <w:kern w:val="0"/>
       <w:sz w:val="16"/>
       <w:szCs w:val="16"/>
     </w:rPr>
@@ -2527,16 +2450,13 @@
       <w:autoSpaceDE w:val="0"/>
       <w:autoSpaceDN w:val="0"/>
       <w:adjustRightInd w:val="0"/>
-      <w:spacing w:before="60" w:after="0" w:line="240" w:lineRule="atLeast"/>
+      <w:spacing w:before="60" w:line="240" w:lineRule="atLeast"/>
       <w:ind w:left="2840" w:hanging="320"/>
     </w:pPr>
     <w:rPr>
-      <w:rFonts w:ascii="Times New Roman" w:hAnsi="Times New Roman" w:cs="Times New Roman"/>
-      <w:color w:val="000000"/>
-      <w:w w:val="0"/>
-      <w:kern w:val="0"/>
-      <w:sz w:val="20"/>
-      <w:szCs w:val="20"/>
+      <w:rFonts w:ascii="Times New Roman" w:hAnsi="Times New Roman"/>
+      <w:color w:val="000000"/>
+      <w:w w:val="0"/>
     </w:rPr>
   </w:style>
   <w:style w:type="paragraph" w:customStyle="1" w:styleId="CellDescription">
@@ -2550,16 +2470,13 @@
       <w:autoSpaceDE w:val="0"/>
       <w:autoSpaceDN w:val="0"/>
       <w:adjustRightInd w:val="0"/>
-      <w:spacing w:after="0" w:line="200" w:lineRule="atLeast"/>
+      <w:spacing w:line="200" w:lineRule="atLeast"/>
       <w:jc w:val="both"/>
     </w:pPr>
     <w:rPr>
-      <w:rFonts w:ascii="Times New Roman" w:hAnsi="Times New Roman" w:cs="Times New Roman"/>
-      <w:color w:val="000000"/>
-      <w:w w:val="0"/>
-      <w:kern w:val="0"/>
-      <w:sz w:val="20"/>
-      <w:szCs w:val="20"/>
+      <w:rFonts w:ascii="Times New Roman" w:hAnsi="Times New Roman"/>
+      <w:color w:val="000000"/>
+      <w:w w:val="0"/>
     </w:rPr>
   </w:style>
   <w:style w:type="paragraph" w:customStyle="1" w:styleId="CellHeading">
@@ -2573,15 +2490,12 @@
       <w:autoSpaceDE w:val="0"/>
       <w:autoSpaceDN w:val="0"/>
       <w:adjustRightInd w:val="0"/>
-      <w:spacing w:after="0" w:line="200" w:lineRule="atLeast"/>
-    </w:pPr>
-    <w:rPr>
-      <w:rFonts w:ascii="Times New Roman" w:hAnsi="Times New Roman" w:cs="Times New Roman"/>
-      <w:color w:val="000000"/>
-      <w:w w:val="0"/>
-      <w:kern w:val="0"/>
-      <w:sz w:val="20"/>
-      <w:szCs w:val="20"/>
+      <w:spacing w:line="200" w:lineRule="atLeast"/>
+    </w:pPr>
+    <w:rPr>
+      <w:rFonts w:ascii="Times New Roman" w:hAnsi="Times New Roman"/>
+      <w:color w:val="000000"/>
+      <w:w w:val="0"/>
     </w:rPr>
   </w:style>
   <w:style w:type="paragraph" w:customStyle="1" w:styleId="CellVariable">
@@ -2595,17 +2509,14 @@
       <w:autoSpaceDE w:val="0"/>
       <w:autoSpaceDN w:val="0"/>
       <w:adjustRightInd w:val="0"/>
-      <w:spacing w:after="0" w:line="220" w:lineRule="atLeast"/>
-    </w:pPr>
-    <w:rPr>
-      <w:rFonts w:ascii="Times New Roman" w:hAnsi="Times New Roman" w:cs="Times New Roman"/>
+      <w:spacing w:line="220" w:lineRule="atLeast"/>
+    </w:pPr>
+    <w:rPr>
+      <w:rFonts w:ascii="Times New Roman" w:hAnsi="Times New Roman"/>
       <w:i/>
       <w:iCs/>
       <w:color w:val="000000"/>
       <w:w w:val="0"/>
-      <w:kern w:val="0"/>
-      <w:sz w:val="20"/>
-      <w:szCs w:val="20"/>
     </w:rPr>
   </w:style>
   <w:style w:type="paragraph" w:customStyle="1" w:styleId="CellFortranSyntax">
@@ -2619,14 +2530,13 @@
       <w:autoSpaceDE w:val="0"/>
       <w:autoSpaceDN w:val="0"/>
       <w:adjustRightInd w:val="0"/>
-      <w:spacing w:after="0" w:line="200" w:lineRule="atLeast"/>
+      <w:spacing w:line="200" w:lineRule="atLeast"/>
       <w:ind w:left="1720" w:hanging="1720"/>
     </w:pPr>
     <w:rPr>
       <w:rFonts w:ascii="Courier New" w:hAnsi="Courier New" w:cs="Courier New"/>
       <w:color w:val="000000"/>
       <w:w w:val="0"/>
-      <w:kern w:val="0"/>
       <w:sz w:val="16"/>
       <w:szCs w:val="16"/>
     </w:rPr>
@@ -2642,13 +2552,12 @@
       <w:autoSpaceDE w:val="0"/>
       <w:autoSpaceDN w:val="0"/>
       <w:adjustRightInd w:val="0"/>
-      <w:spacing w:after="0" w:line="160" w:lineRule="atLeast"/>
+      <w:spacing w:line="160" w:lineRule="atLeast"/>
     </w:pPr>
     <w:rPr>
       <w:rFonts w:ascii="Courier New" w:hAnsi="Courier New" w:cs="Courier New"/>
       <w:color w:val="000000"/>
       <w:w w:val="0"/>
-      <w:kern w:val="0"/>
       <w:sz w:val="16"/>
       <w:szCs w:val="16"/>
     </w:rPr>
@@ -2662,16 +2571,15 @@
       <w:autoSpaceDE w:val="0"/>
       <w:autoSpaceDN w:val="0"/>
       <w:adjustRightInd w:val="0"/>
-      <w:spacing w:before="240" w:after="0" w:line="280" w:lineRule="atLeast"/>
+      <w:spacing w:before="240" w:line="280" w:lineRule="atLeast"/>
       <w:ind w:left="1900" w:hanging="460"/>
     </w:pPr>
     <w:rPr>
-      <w:rFonts w:ascii="Times New Roman" w:hAnsi="Times New Roman" w:cs="Times New Roman"/>
+      <w:rFonts w:ascii="Times New Roman" w:hAnsi="Times New Roman"/>
       <w:b/>
       <w:bCs/>
       <w:color w:val="000000"/>
       <w:w w:val="0"/>
-      <w:kern w:val="0"/>
       <w:sz w:val="24"/>
       <w:szCs w:val="24"/>
     </w:rPr>
@@ -2687,10 +2595,9 @@
       <w:spacing w:before="40" w:after="40" w:line="280" w:lineRule="atLeast"/>
     </w:pPr>
     <w:rPr>
-      <w:rFonts w:ascii="Times New Roman" w:hAnsi="Times New Roman" w:cs="Times New Roman"/>
-      <w:color w:val="000000"/>
-      <w:w w:val="0"/>
-      <w:kern w:val="0"/>
+      <w:rFonts w:ascii="Times New Roman" w:hAnsi="Times New Roman"/>
+      <w:color w:val="000000"/>
+      <w:w w:val="0"/>
       <w:sz w:val="24"/>
       <w:szCs w:val="24"/>
     </w:rPr>
@@ -2710,18 +2617,15 @@
       <w:autoSpaceDE w:val="0"/>
       <w:autoSpaceDN w:val="0"/>
       <w:adjustRightInd w:val="0"/>
-      <w:spacing w:before="160" w:after="0" w:line="240" w:lineRule="atLeast"/>
+      <w:spacing w:before="160" w:line="240" w:lineRule="atLeast"/>
       <w:ind w:left="2720" w:hanging="820"/>
     </w:pPr>
     <w:rPr>
-      <w:rFonts w:ascii="Times New Roman" w:hAnsi="Times New Roman" w:cs="Times New Roman"/>
+      <w:rFonts w:ascii="Times New Roman" w:hAnsi="Times New Roman"/>
       <w:b/>
       <w:bCs/>
       <w:color w:val="000000"/>
       <w:w w:val="0"/>
-      <w:kern w:val="0"/>
-      <w:sz w:val="20"/>
-      <w:szCs w:val="20"/>
     </w:rPr>
   </w:style>
   <w:style w:type="paragraph" w:customStyle="1" w:styleId="ReturnType">
@@ -2731,14 +2635,13 @@
       <w:autoSpaceDE w:val="0"/>
       <w:autoSpaceDN w:val="0"/>
       <w:adjustRightInd w:val="0"/>
-      <w:spacing w:after="0" w:line="160" w:lineRule="atLeast"/>
+      <w:spacing w:line="160" w:lineRule="atLeast"/>
       <w:jc w:val="center"/>
     </w:pPr>
     <w:rPr>
-      <w:rFonts w:ascii="Times New Roman" w:hAnsi="Times New Roman" w:cs="Times New Roman"/>
-      <w:color w:val="000000"/>
-      <w:w w:val="0"/>
-      <w:kern w:val="0"/>
+      <w:rFonts w:ascii="Times New Roman" w:hAnsi="Times New Roman"/>
+      <w:color w:val="000000"/>
+      <w:w w:val="0"/>
       <w:sz w:val="14"/>
       <w:szCs w:val="14"/>
     </w:rPr>
@@ -2762,16 +2665,15 @@
       <w:autoSpaceDE w:val="0"/>
       <w:autoSpaceDN w:val="0"/>
       <w:adjustRightInd w:val="0"/>
-      <w:spacing w:before="280" w:after="0" w:line="280" w:lineRule="atLeast"/>
+      <w:spacing w:before="280" w:line="280" w:lineRule="atLeast"/>
       <w:ind w:left="1900" w:hanging="620"/>
     </w:pPr>
     <w:rPr>
-      <w:rFonts w:ascii="Times New Roman" w:hAnsi="Times New Roman" w:cs="Times New Roman"/>
+      <w:rFonts w:ascii="Times New Roman" w:hAnsi="Times New Roman"/>
       <w:b/>
       <w:bCs/>
       <w:color w:val="000000"/>
       <w:w w:val="0"/>
-      <w:kern w:val="0"/>
       <w:sz w:val="28"/>
       <w:szCs w:val="28"/>
     </w:rPr>
@@ -2791,18 +2693,15 @@
       <w:autoSpaceDE w:val="0"/>
       <w:autoSpaceDN w:val="0"/>
       <w:adjustRightInd w:val="0"/>
-      <w:spacing w:before="240" w:after="0" w:line="240" w:lineRule="atLeast"/>
+      <w:spacing w:before="240" w:line="240" w:lineRule="atLeast"/>
       <w:ind w:left="2700" w:hanging="2700"/>
     </w:pPr>
     <w:rPr>
-      <w:rFonts w:ascii="Times New Roman" w:hAnsi="Times New Roman" w:cs="Times New Roman"/>
+      <w:rFonts w:ascii="Times New Roman" w:hAnsi="Times New Roman"/>
       <w:b/>
       <w:bCs/>
       <w:color w:val="000000"/>
       <w:w w:val="0"/>
-      <w:kern w:val="0"/>
-      <w:sz w:val="20"/>
-      <w:szCs w:val="20"/>
     </w:rPr>
   </w:style>
   <w:style w:type="paragraph" w:customStyle="1" w:styleId="Bullet">
@@ -2815,16 +2714,13 @@
       <w:autoSpaceDE w:val="0"/>
       <w:autoSpaceDN w:val="0"/>
       <w:adjustRightInd w:val="0"/>
-      <w:spacing w:before="60" w:after="0" w:line="240" w:lineRule="atLeast"/>
+      <w:spacing w:before="60" w:line="240" w:lineRule="atLeast"/>
       <w:ind w:left="2360" w:hanging="200"/>
     </w:pPr>
     <w:rPr>
-      <w:rFonts w:ascii="Times New Roman" w:hAnsi="Times New Roman" w:cs="Times New Roman"/>
-      <w:color w:val="000000"/>
-      <w:w w:val="0"/>
-      <w:kern w:val="0"/>
-      <w:sz w:val="20"/>
-      <w:szCs w:val="20"/>
+      <w:rFonts w:ascii="Times New Roman" w:hAnsi="Times New Roman"/>
+      <w:color w:val="000000"/>
+      <w:w w:val="0"/>
     </w:rPr>
   </w:style>
   <w:style w:type="paragraph" w:customStyle="1" w:styleId="MappingTableTitle">
@@ -2838,10 +2734,9 @@
       <w:spacing w:before="40" w:after="40" w:line="320" w:lineRule="atLeast"/>
     </w:pPr>
     <w:rPr>
-      <w:rFonts w:ascii="Times New Roman" w:hAnsi="Times New Roman" w:cs="Times New Roman"/>
-      <w:color w:val="000000"/>
-      <w:w w:val="0"/>
-      <w:kern w:val="0"/>
+      <w:rFonts w:ascii="Times New Roman" w:hAnsi="Times New Roman"/>
+      <w:color w:val="000000"/>
+      <w:w w:val="0"/>
       <w:sz w:val="28"/>
       <w:szCs w:val="28"/>
     </w:rPr>
@@ -2853,16 +2748,13 @@
       <w:autoSpaceDE w:val="0"/>
       <w:autoSpaceDN w:val="0"/>
       <w:adjustRightInd w:val="0"/>
-      <w:spacing w:before="80" w:after="0" w:line="200" w:lineRule="atLeast"/>
+      <w:spacing w:before="80" w:line="200" w:lineRule="atLeast"/>
       <w:ind w:left="1900"/>
     </w:pPr>
     <w:rPr>
-      <w:rFonts w:ascii="Times New Roman" w:hAnsi="Times New Roman" w:cs="Times New Roman"/>
-      <w:color w:val="000000"/>
-      <w:w w:val="0"/>
-      <w:kern w:val="0"/>
-      <w:sz w:val="20"/>
-      <w:szCs w:val="20"/>
+      <w:rFonts w:ascii="Times New Roman" w:hAnsi="Times New Roman"/>
+      <w:color w:val="000000"/>
+      <w:w w:val="0"/>
     </w:rPr>
   </w:style>
   <w:style w:type="paragraph" w:customStyle="1" w:styleId="CellBody">
@@ -2875,13 +2767,12 @@
       <w:autoSpaceDE w:val="0"/>
       <w:autoSpaceDN w:val="0"/>
       <w:adjustRightInd w:val="0"/>
-      <w:spacing w:after="0" w:line="160" w:lineRule="atLeast"/>
-    </w:pPr>
-    <w:rPr>
-      <w:rFonts w:ascii="Times New Roman" w:hAnsi="Times New Roman" w:cs="Times New Roman"/>
-      <w:color w:val="000000"/>
-      <w:w w:val="0"/>
-      <w:kern w:val="0"/>
+      <w:spacing w:line="160" w:lineRule="atLeast"/>
+    </w:pPr>
+    <w:rPr>
+      <w:rFonts w:ascii="Times New Roman" w:hAnsi="Times New Roman"/>
+      <w:color w:val="000000"/>
+      <w:w w:val="0"/>
       <w:sz w:val="16"/>
       <w:szCs w:val="16"/>
     </w:rPr>
@@ -2902,18 +2793,15 @@
       <w:autoSpaceDE w:val="0"/>
       <w:autoSpaceDN w:val="0"/>
       <w:adjustRightInd w:val="0"/>
-      <w:spacing w:before="160" w:after="0" w:line="200" w:lineRule="atLeast"/>
+      <w:spacing w:before="160" w:line="200" w:lineRule="atLeast"/>
       <w:ind w:left="1900" w:hanging="1900"/>
     </w:pPr>
     <w:rPr>
-      <w:rFonts w:ascii="Times New Roman" w:hAnsi="Times New Roman" w:cs="Times New Roman"/>
+      <w:rFonts w:ascii="Times New Roman" w:hAnsi="Times New Roman"/>
       <w:b/>
       <w:bCs/>
       <w:color w:val="000000"/>
       <w:w w:val="0"/>
-      <w:kern w:val="0"/>
-      <w:sz w:val="20"/>
-      <w:szCs w:val="20"/>
     </w:rPr>
   </w:style>
   <w:style w:type="paragraph" w:customStyle="1" w:styleId="TableElement">
@@ -2924,13 +2812,12 @@
       <w:autoSpaceDE w:val="0"/>
       <w:autoSpaceDN w:val="0"/>
       <w:adjustRightInd w:val="0"/>
-      <w:spacing w:after="0" w:line="180" w:lineRule="atLeast"/>
+      <w:spacing w:line="180" w:lineRule="atLeast"/>
     </w:pPr>
     <w:rPr>
       <w:rFonts w:ascii="Courier New" w:hAnsi="Courier New" w:cs="Courier New"/>
       <w:color w:val="000000"/>
       <w:w w:val="0"/>
-      <w:kern w:val="0"/>
       <w:sz w:val="18"/>
       <w:szCs w:val="18"/>
     </w:rPr>
@@ -2943,14 +2830,13 @@
       <w:autoSpaceDE w:val="0"/>
       <w:autoSpaceDN w:val="0"/>
       <w:adjustRightInd w:val="0"/>
-      <w:spacing w:before="60" w:after="0" w:line="200" w:lineRule="atLeast"/>
+      <w:spacing w:before="60" w:line="200" w:lineRule="atLeast"/>
       <w:ind w:left="2700"/>
     </w:pPr>
     <w:rPr>
-      <w:rFonts w:ascii="Times New Roman" w:hAnsi="Times New Roman" w:cs="Times New Roman"/>
-      <w:color w:val="000000"/>
-      <w:w w:val="0"/>
-      <w:kern w:val="0"/>
+      <w:rFonts w:ascii="Times New Roman" w:hAnsi="Times New Roman"/>
+      <w:color w:val="000000"/>
+      <w:w w:val="0"/>
       <w:sz w:val="18"/>
       <w:szCs w:val="18"/>
     </w:rPr>
@@ -2966,16 +2852,13 @@
       <w:autoSpaceDE w:val="0"/>
       <w:autoSpaceDN w:val="0"/>
       <w:adjustRightInd w:val="0"/>
-      <w:spacing w:after="0" w:line="220" w:lineRule="atLeast"/>
+      <w:spacing w:line="220" w:lineRule="atLeast"/>
       <w:jc w:val="both"/>
     </w:pPr>
     <w:rPr>
-      <w:rFonts w:ascii="Times New Roman" w:hAnsi="Times New Roman" w:cs="Times New Roman"/>
-      <w:color w:val="000000"/>
-      <w:w w:val="0"/>
-      <w:kern w:val="0"/>
-      <w:sz w:val="20"/>
-      <w:szCs w:val="20"/>
+      <w:rFonts w:ascii="Times New Roman" w:hAnsi="Times New Roman"/>
+      <w:color w:val="000000"/>
+      <w:w w:val="0"/>
     </w:rPr>
   </w:style>
   <w:style w:type="paragraph" w:customStyle="1" w:styleId="Step">
@@ -2989,16 +2872,13 @@
       <w:autoSpaceDE w:val="0"/>
       <w:autoSpaceDN w:val="0"/>
       <w:adjustRightInd w:val="0"/>
-      <w:spacing w:before="60" w:after="0" w:line="240" w:lineRule="atLeast"/>
+      <w:spacing w:before="60" w:line="240" w:lineRule="atLeast"/>
       <w:ind w:left="2840" w:hanging="320"/>
     </w:pPr>
     <w:rPr>
-      <w:rFonts w:ascii="Times New Roman" w:hAnsi="Times New Roman" w:cs="Times New Roman"/>
-      <w:color w:val="000000"/>
-      <w:w w:val="0"/>
-      <w:kern w:val="0"/>
-      <w:sz w:val="20"/>
-      <w:szCs w:val="20"/>
+      <w:rFonts w:ascii="Times New Roman" w:hAnsi="Times New Roman"/>
+      <w:color w:val="000000"/>
+      <w:w w:val="0"/>
     </w:rPr>
   </w:style>
   <w:style w:type="paragraph" w:customStyle="1" w:styleId="Step2">
@@ -3012,16 +2892,13 @@
       <w:autoSpaceDE w:val="0"/>
       <w:autoSpaceDN w:val="0"/>
       <w:adjustRightInd w:val="0"/>
-      <w:spacing w:before="60" w:after="0" w:line="240" w:lineRule="atLeast"/>
+      <w:spacing w:before="60" w:line="240" w:lineRule="atLeast"/>
       <w:ind w:left="2660" w:hanging="220"/>
     </w:pPr>
     <w:rPr>
-      <w:rFonts w:ascii="Times New Roman" w:hAnsi="Times New Roman" w:cs="Times New Roman"/>
-      <w:color w:val="000000"/>
-      <w:w w:val="0"/>
-      <w:kern w:val="0"/>
-      <w:sz w:val="20"/>
-      <w:szCs w:val="20"/>
+      <w:rFonts w:ascii="Times New Roman" w:hAnsi="Times New Roman"/>
+      <w:color w:val="000000"/>
+      <w:w w:val="0"/>
     </w:rPr>
   </w:style>
   <w:style w:type="paragraph" w:customStyle="1" w:styleId="TableHead">
@@ -3031,16 +2908,15 @@
       <w:autoSpaceDE w:val="0"/>
       <w:autoSpaceDN w:val="0"/>
       <w:adjustRightInd w:val="0"/>
-      <w:spacing w:after="0" w:line="220" w:lineRule="atLeast"/>
+      <w:spacing w:line="220" w:lineRule="atLeast"/>
       <w:jc w:val="center"/>
     </w:pPr>
     <w:rPr>
-      <w:rFonts w:ascii="Times New Roman" w:hAnsi="Times New Roman" w:cs="Times New Roman"/>
+      <w:rFonts w:ascii="Times New Roman" w:hAnsi="Times New Roman"/>
       <w:b/>
       <w:bCs/>
       <w:color w:val="000000"/>
       <w:w w:val="0"/>
-      <w:kern w:val="0"/>
       <w:sz w:val="18"/>
       <w:szCs w:val="18"/>
     </w:rPr>
@@ -3053,14 +2929,13 @@
       <w:autoSpaceDE w:val="0"/>
       <w:autoSpaceDN w:val="0"/>
       <w:adjustRightInd w:val="0"/>
-      <w:spacing w:before="60" w:after="0" w:line="200" w:lineRule="atLeast"/>
+      <w:spacing w:before="60" w:line="200" w:lineRule="atLeast"/>
       <w:ind w:left="2940" w:right="360"/>
     </w:pPr>
     <w:rPr>
-      <w:rFonts w:ascii="Times New Roman" w:hAnsi="Times New Roman" w:cs="Times New Roman"/>
-      <w:color w:val="000000"/>
-      <w:w w:val="0"/>
-      <w:kern w:val="0"/>
+      <w:rFonts w:ascii="Times New Roman" w:hAnsi="Times New Roman"/>
+      <w:color w:val="000000"/>
+      <w:w w:val="0"/>
       <w:sz w:val="18"/>
       <w:szCs w:val="18"/>
     </w:rPr>
@@ -3073,16 +2948,13 @@
       <w:autoSpaceDE w:val="0"/>
       <w:autoSpaceDN w:val="0"/>
       <w:adjustRightInd w:val="0"/>
-      <w:spacing w:before="400" w:after="0" w:line="200" w:lineRule="atLeast"/>
+      <w:spacing w:before="400" w:line="200" w:lineRule="atLeast"/>
       <w:ind w:left="3160" w:hanging="1720"/>
     </w:pPr>
     <w:rPr>
-      <w:rFonts w:ascii="Times New Roman" w:hAnsi="Times New Roman" w:cs="Times New Roman"/>
-      <w:color w:val="000000"/>
-      <w:w w:val="0"/>
-      <w:kern w:val="0"/>
-      <w:sz w:val="20"/>
-      <w:szCs w:val="20"/>
+      <w:rFonts w:ascii="Times New Roman" w:hAnsi="Times New Roman"/>
+      <w:color w:val="000000"/>
+      <w:w w:val="0"/>
     </w:rPr>
   </w:style>
   <w:style w:type="character" w:customStyle="1" w:styleId="Bold">
@@ -3271,7 +3143,6 @@
   </w:style>
   <w:style w:type="character" w:styleId="Strong">
     <w:name w:val="Strong"/>
-    <w:basedOn w:val="DefaultParagraphFont"/>
     <w:uiPriority w:val="99"/>
     <w:qFormat/>
     <w:rPr>
@@ -3305,7 +3176,6 @@
   </w:style>
   <w:style w:type="character" w:styleId="Emphasis">
     <w:name w:val="Emphasis"/>
-    <w:basedOn w:val="DefaultParagraphFont"/>
     <w:uiPriority w:val="99"/>
     <w:qFormat/>
     <w:rPr>

</xml_diff>